<commit_message>
Dọn dẹp thùng chứa lần 2. :D
</commit_message>
<xml_diff>
--- a/trunk/Document/PhanTichThietKeDuLieu.docx
+++ b/trunk/Document/PhanTichThietKeDuLieu.docx
@@ -166,22 +166,20 @@
     </w:p>
     <w:sdt>
       <w:sdtPr>
+        <w:rPr>
+          <w:rFonts w:ascii="Times New Roman" w:eastAsiaTheme="minorHAnsi" w:hAnsi="Times New Roman" w:cstheme="minorBidi"/>
+          <w:b w:val="0"/>
+          <w:bCs w:val="0"/>
+          <w:color w:val="auto"/>
+          <w:sz w:val="26"/>
+          <w:szCs w:val="22"/>
+        </w:rPr>
         <w:id w:val="3784173"/>
         <w:docPartObj>
           <w:docPartGallery w:val="Table of Contents"/>
           <w:docPartUnique/>
         </w:docPartObj>
       </w:sdtPr>
-      <w:sdtEndPr>
-        <w:rPr>
-          <w:rFonts w:ascii="Times New Roman" w:eastAsiaTheme="minorHAnsi" w:hAnsi="Times New Roman" w:cstheme="minorBidi"/>
-          <w:b w:val="0"/>
-          <w:bCs w:val="0"/>
-          <w:color w:val="auto"/>
-          <w:sz w:val="26"/>
-          <w:szCs w:val="22"/>
-        </w:rPr>
-      </w:sdtEndPr>
       <w:sdtContent>
         <w:p>
           <w:pPr>
@@ -208,7 +206,9 @@
               <w:tab w:val="right" w:leader="dot" w:pos="9350"/>
             </w:tabs>
             <w:rPr>
+              <w:rFonts w:asciiTheme="minorHAnsi" w:eastAsiaTheme="minorEastAsia" w:hAnsiTheme="minorHAnsi"/>
               <w:noProof/>
+              <w:sz w:val="22"/>
             </w:rPr>
           </w:pPr>
           <w:r>
@@ -220,7 +220,7 @@
           <w:r>
             <w:fldChar w:fldCharType="separate"/>
           </w:r>
-          <w:hyperlink w:anchor="_Toc262376398" w:history="1">
+          <w:hyperlink w:anchor="_Toc262378799" w:history="1">
             <w:r>
               <w:rPr>
                 <w:rStyle w:val="Hyperlink"/>
@@ -230,7 +230,9 @@
             </w:r>
             <w:r>
               <w:rPr>
-                <w:noProof/>
+                <w:rFonts w:asciiTheme="minorHAnsi" w:eastAsiaTheme="minorEastAsia" w:hAnsiTheme="minorHAnsi"/>
+                <w:noProof/>
+                <w:sz w:val="22"/>
               </w:rPr>
               <w:tab/>
             </w:r>
@@ -320,7 +322,7 @@
                 <w:noProof/>
                 <w:webHidden/>
               </w:rPr>
-              <w:instrText xml:space="preserve"> PAGEREF _Toc262376398 \h </w:instrText>
+              <w:instrText xml:space="preserve"> PAGEREF _Toc262378799 \h </w:instrText>
             </w:r>
             <w:r>
               <w:rPr>
@@ -359,10 +361,12 @@
               <w:tab w:val="right" w:leader="dot" w:pos="9350"/>
             </w:tabs>
             <w:rPr>
+              <w:rFonts w:asciiTheme="minorHAnsi" w:eastAsiaTheme="minorEastAsia" w:hAnsiTheme="minorHAnsi"/>
               <w:noProof/>
+              <w:sz w:val="22"/>
             </w:rPr>
           </w:pPr>
-          <w:hyperlink w:anchor="_Toc262376399" w:history="1">
+          <w:hyperlink w:anchor="_Toc262378800" w:history="1">
             <w:r>
               <w:rPr>
                 <w:rStyle w:val="Hyperlink"/>
@@ -373,7 +377,9 @@
             </w:r>
             <w:r>
               <w:rPr>
-                <w:noProof/>
+                <w:rFonts w:asciiTheme="minorHAnsi" w:eastAsiaTheme="minorEastAsia" w:hAnsiTheme="minorHAnsi"/>
+                <w:noProof/>
+                <w:sz w:val="22"/>
               </w:rPr>
               <w:tab/>
             </w:r>
@@ -411,7 +417,7 @@
                 <w:noProof/>
                 <w:webHidden/>
               </w:rPr>
-              <w:instrText xml:space="preserve"> PAGEREF _Toc262376399 \h </w:instrText>
+              <w:instrText xml:space="preserve"> PAGEREF _Toc262378800 \h </w:instrText>
             </w:r>
             <w:r>
               <w:rPr>
@@ -450,10 +456,12 @@
               <w:tab w:val="right" w:leader="dot" w:pos="9350"/>
             </w:tabs>
             <w:rPr>
+              <w:rFonts w:asciiTheme="minorHAnsi" w:eastAsiaTheme="minorEastAsia" w:hAnsiTheme="minorHAnsi"/>
               <w:noProof/>
+              <w:sz w:val="22"/>
             </w:rPr>
           </w:pPr>
-          <w:hyperlink w:anchor="_Toc262376400" w:history="1">
+          <w:hyperlink w:anchor="_Toc262378801" w:history="1">
             <w:r>
               <w:rPr>
                 <w:rStyle w:val="Hyperlink"/>
@@ -464,7 +472,9 @@
             </w:r>
             <w:r>
               <w:rPr>
-                <w:noProof/>
+                <w:rFonts w:asciiTheme="minorHAnsi" w:eastAsiaTheme="minorEastAsia" w:hAnsiTheme="minorHAnsi"/>
+                <w:noProof/>
+                <w:sz w:val="22"/>
               </w:rPr>
               <w:tab/>
             </w:r>
@@ -502,7 +512,7 @@
                 <w:noProof/>
                 <w:webHidden/>
               </w:rPr>
-              <w:instrText xml:space="preserve"> PAGEREF _Toc262376400 \h </w:instrText>
+              <w:instrText xml:space="preserve"> PAGEREF _Toc262378801 \h </w:instrText>
             </w:r>
             <w:r>
               <w:rPr>
@@ -541,10 +551,12 @@
               <w:tab w:val="right" w:leader="dot" w:pos="9350"/>
             </w:tabs>
             <w:rPr>
+              <w:rFonts w:asciiTheme="minorHAnsi" w:eastAsiaTheme="minorEastAsia" w:hAnsiTheme="minorHAnsi"/>
               <w:noProof/>
+              <w:sz w:val="22"/>
             </w:rPr>
           </w:pPr>
-          <w:hyperlink w:anchor="_Toc262376401" w:history="1">
+          <w:hyperlink w:anchor="_Toc262378802" w:history="1">
             <w:r>
               <w:rPr>
                 <w:rStyle w:val="Hyperlink"/>
@@ -555,7 +567,9 @@
             </w:r>
             <w:r>
               <w:rPr>
-                <w:noProof/>
+                <w:rFonts w:asciiTheme="minorHAnsi" w:eastAsiaTheme="minorEastAsia" w:hAnsiTheme="minorHAnsi"/>
+                <w:noProof/>
+                <w:sz w:val="22"/>
               </w:rPr>
               <w:tab/>
             </w:r>
@@ -609,7 +623,7 @@
                 <w:noProof/>
                 <w:webHidden/>
               </w:rPr>
-              <w:instrText xml:space="preserve"> PAGEREF _Toc262376401 \h </w:instrText>
+              <w:instrText xml:space="preserve"> PAGEREF _Toc262378802 \h </w:instrText>
             </w:r>
             <w:r>
               <w:rPr>
@@ -629,7 +643,102 @@
                 <w:noProof/>
                 <w:webHidden/>
               </w:rPr>
-              <w:t>6</w:t>
+              <w:t>7</w:t>
+            </w:r>
+            <w:r>
+              <w:rPr>
+                <w:noProof/>
+                <w:webHidden/>
+              </w:rPr>
+              <w:fldChar w:fldCharType="end"/>
+            </w:r>
+          </w:hyperlink>
+        </w:p>
+        <w:p>
+          <w:pPr>
+            <w:pStyle w:val="TOC1"/>
+            <w:tabs>
+              <w:tab w:val="left" w:pos="440"/>
+              <w:tab w:val="right" w:leader="dot" w:pos="9350"/>
+            </w:tabs>
+            <w:rPr>
+              <w:rFonts w:asciiTheme="minorHAnsi" w:eastAsiaTheme="minorEastAsia" w:hAnsiTheme="minorHAnsi"/>
+              <w:noProof/>
+              <w:sz w:val="22"/>
+            </w:rPr>
+          </w:pPr>
+          <w:hyperlink w:anchor="_Toc262378803" w:history="1">
+            <w:r>
+              <w:rPr>
+                <w:rStyle w:val="Hyperlink"/>
+                <w:rFonts w:cs="Times New Roman"/>
+                <w:noProof/>
+              </w:rPr>
+              <w:t>5.</w:t>
+            </w:r>
+            <w:r>
+              <w:rPr>
+                <w:rFonts w:asciiTheme="minorHAnsi" w:eastAsiaTheme="minorEastAsia" w:hAnsiTheme="minorHAnsi"/>
+                <w:noProof/>
+                <w:sz w:val="22"/>
+              </w:rPr>
+              <w:tab/>
+            </w:r>
+            <w:r>
+              <w:rPr>
+                <w:rStyle w:val="Hyperlink"/>
+                <w:noProof/>
+              </w:rPr>
+              <w:t>Xét yêu c</w:t>
+            </w:r>
+            <w:r>
+              <w:rPr>
+                <w:rStyle w:val="Hyperlink"/>
+                <w:rFonts w:cs="Times New Roman"/>
+                <w:noProof/>
+              </w:rPr>
+              <w:t>ầu 5 – Cấp nhiên liệu cho xe</w:t>
+            </w:r>
+            <w:r>
+              <w:rPr>
+                <w:noProof/>
+                <w:webHidden/>
+              </w:rPr>
+              <w:tab/>
+            </w:r>
+            <w:r>
+              <w:rPr>
+                <w:noProof/>
+                <w:webHidden/>
+              </w:rPr>
+              <w:fldChar w:fldCharType="begin"/>
+            </w:r>
+            <w:r>
+              <w:rPr>
+                <w:noProof/>
+                <w:webHidden/>
+              </w:rPr>
+              <w:instrText xml:space="preserve"> PAGEREF _Toc262378803 \h </w:instrText>
+            </w:r>
+            <w:r>
+              <w:rPr>
+                <w:noProof/>
+                <w:webHidden/>
+              </w:rPr>
+            </w:r>
+            <w:r>
+              <w:rPr>
+                <w:noProof/>
+                <w:webHidden/>
+              </w:rPr>
+              <w:fldChar w:fldCharType="separate"/>
+            </w:r>
+            <w:r>
+              <w:rPr>
+                <w:noProof/>
+                <w:webHidden/>
+              </w:rPr>
+              <w:t>8</w:t>
             </w:r>
             <w:r>
               <w:rPr>
@@ -675,7 +784,7 @@
           <w:numId w:val="3"/>
         </w:numPr>
       </w:pPr>
-      <w:bookmarkStart w:id="0" w:name="_Toc262376398"/>
+      <w:bookmarkStart w:id="0" w:name="_Toc262378799"/>
       <w:r>
         <w:t>Xét yêu c</w:t>
       </w:r>
@@ -781,7 +890,7 @@
           <v:shape id="_x0000_i1025" type="#_x0000_t75" style="width:126.7pt;height:175.85pt" o:ole="">
             <v:imagedata r:id="rId8" o:title=""/>
           </v:shape>
-          <o:OLEObject Type="Embed" ProgID="Visio.Drawing.11" ShapeID="_x0000_i1025" DrawAspect="Content" ObjectID="_1336120052" r:id="rId9"/>
+          <o:OLEObject Type="Embed" ProgID="Visio.Drawing.11" ShapeID="_x0000_i1025" DrawAspect="Content" ObjectID="_1336120652" r:id="rId9"/>
         </w:object>
       </w:r>
     </w:p>
@@ -826,7 +935,7 @@
           <v:shape id="_x0000_i1026" type="#_x0000_t75" style="width:308.75pt;height:187.6pt" o:ole="">
             <v:imagedata r:id="rId10" o:title=""/>
           </v:shape>
-          <o:OLEObject Type="Embed" ProgID="Visio.Drawing.11" ShapeID="_x0000_i1026" DrawAspect="Content" ObjectID="_1336120053" r:id="rId11"/>
+          <o:OLEObject Type="Embed" ProgID="Visio.Drawing.11" ShapeID="_x0000_i1026" DrawAspect="Content" ObjectID="_1336120653" r:id="rId11"/>
         </w:object>
       </w:r>
     </w:p>
@@ -849,10 +958,10 @@
       </w:pPr>
       <w:r>
         <w:object w:dxaOrig="6177" w:dyaOrig="3994">
-          <v:shape id="_x0000_i1034" type="#_x0000_t75" style="width:308.75pt;height:199.4pt" o:ole="">
+          <v:shape id="_x0000_i1027" type="#_x0000_t75" style="width:308.75pt;height:199.4pt" o:ole="">
             <v:imagedata r:id="rId12" o:title=""/>
           </v:shape>
-          <o:OLEObject Type="Embed" ProgID="Visio.Drawing.11" ShapeID="_x0000_i1034" DrawAspect="Content" ObjectID="_1336120054" r:id="rId13"/>
+          <o:OLEObject Type="Embed" ProgID="Visio.Drawing.11" ShapeID="_x0000_i1027" DrawAspect="Content" ObjectID="_1336120654" r:id="rId13"/>
         </w:object>
       </w:r>
     </w:p>
@@ -880,10 +989,10 @@
       </w:pPr>
       <w:r>
         <w:object w:dxaOrig="9573" w:dyaOrig="3882">
-          <v:shape id="_x0000_i1027" type="#_x0000_t75" style="width:467.3pt;height:189.7pt" o:ole="">
+          <v:shape id="_x0000_i1028" type="#_x0000_t75" style="width:467.3pt;height:189.7pt" o:ole="">
             <v:imagedata r:id="rId14" o:title=""/>
           </v:shape>
-          <o:OLEObject Type="Embed" ProgID="Visio.Drawing.11" ShapeID="_x0000_i1027" DrawAspect="Content" ObjectID="_1336120055" r:id="rId15"/>
+          <o:OLEObject Type="Embed" ProgID="Visio.Drawing.11" ShapeID="_x0000_i1028" DrawAspect="Content" ObjectID="_1336120655" r:id="rId15"/>
         </w:object>
       </w:r>
     </w:p>
@@ -911,10 +1020,10 @@
       </w:pPr>
       <w:r>
         <w:object w:dxaOrig="2451" w:dyaOrig="1354">
-          <v:shape id="_x0000_i1033" type="#_x0000_t75" style="width:122.55pt;height:67.85pt" o:ole="">
+          <v:shape id="_x0000_i1029" type="#_x0000_t75" style="width:122.55pt;height:67.85pt" o:ole="">
             <v:imagedata r:id="rId16" o:title=""/>
           </v:shape>
-          <o:OLEObject Type="Embed" ProgID="Visio.Drawing.11" ShapeID="_x0000_i1033" DrawAspect="Content" ObjectID="_1336120056" r:id="rId17"/>
+          <o:OLEObject Type="Embed" ProgID="Visio.Drawing.11" ShapeID="_x0000_i1029" DrawAspect="Content" ObjectID="_1336120656" r:id="rId17"/>
         </w:object>
       </w:r>
     </w:p>
@@ -983,10 +1092,10 @@
       </w:pPr>
       <w:r>
         <w:object w:dxaOrig="9578" w:dyaOrig="3674">
-          <v:shape id="_x0000_i1028" type="#_x0000_t75" style="width:468pt;height:179.3pt" o:ole="">
+          <v:shape id="_x0000_i1030" type="#_x0000_t75" style="width:468pt;height:179.3pt" o:ole="">
             <v:imagedata r:id="rId18" o:title=""/>
           </v:shape>
-          <o:OLEObject Type="Embed" ProgID="Visio.Drawing.11" ShapeID="_x0000_i1028" DrawAspect="Content" ObjectID="_1336120057" r:id="rId19"/>
+          <o:OLEObject Type="Embed" ProgID="Visio.Drawing.11" ShapeID="_x0000_i1030" DrawAspect="Content" ObjectID="_1336120657" r:id="rId19"/>
         </w:object>
       </w:r>
     </w:p>
@@ -1001,7 +1110,7 @@
           <w:rFonts w:ascii="Times New Roman" w:hAnsi="Times New Roman" w:cs="Times New Roman"/>
         </w:rPr>
       </w:pPr>
-      <w:bookmarkStart w:id="1" w:name="_Toc262376399"/>
+      <w:bookmarkStart w:id="1" w:name="_Toc262378800"/>
       <w:r>
         <w:t>Xét yêu c</w:t>
       </w:r>
@@ -1027,10 +1136,10 @@
       </w:pPr>
       <w:r>
         <w:object w:dxaOrig="2033" w:dyaOrig="4746">
-          <v:shape id="_x0000_i1029" type="#_x0000_t75" style="width:101.75pt;height:237.45pt" o:ole="">
+          <v:shape id="_x0000_i1031" type="#_x0000_t75" style="width:101.75pt;height:237.45pt" o:ole="">
             <v:imagedata r:id="rId20" o:title=""/>
           </v:shape>
-          <o:OLEObject Type="Embed" ProgID="Visio.Drawing.11" ShapeID="_x0000_i1029" DrawAspect="Content" ObjectID="_1336120058" r:id="rId21"/>
+          <o:OLEObject Type="Embed" ProgID="Visio.Drawing.11" ShapeID="_x0000_i1031" DrawAspect="Content" ObjectID="_1336120658" r:id="rId21"/>
         </w:object>
       </w:r>
       <w:r>
@@ -1047,10 +1156,10 @@
       </w:r>
       <w:r>
         <w:object w:dxaOrig="2451" w:dyaOrig="1595">
-          <v:shape id="_x0000_i1030" type="#_x0000_t75" style="width:122.55pt;height:79.6pt" o:ole="">
+          <v:shape id="_x0000_i1032" type="#_x0000_t75" style="width:122.55pt;height:79.6pt" o:ole="">
             <v:imagedata r:id="rId22" o:title=""/>
           </v:shape>
-          <o:OLEObject Type="Embed" ProgID="Visio.Drawing.11" ShapeID="_x0000_i1030" DrawAspect="Content" ObjectID="_1336120059" r:id="rId23"/>
+          <o:OLEObject Type="Embed" ProgID="Visio.Drawing.11" ShapeID="_x0000_i1032" DrawAspect="Content" ObjectID="_1336120659" r:id="rId23"/>
         </w:object>
       </w:r>
     </w:p>
@@ -1065,7 +1174,7 @@
           <w:rFonts w:ascii="Times New Roman" w:hAnsi="Times New Roman" w:cs="Times New Roman"/>
         </w:rPr>
       </w:pPr>
-      <w:bookmarkStart w:id="2" w:name="_Toc262376400"/>
+      <w:bookmarkStart w:id="2" w:name="_Toc262378801"/>
       <w:r>
         <w:t>Xét yêu c</w:t>
       </w:r>
@@ -1091,10 +1200,10 @@
       </w:pPr>
       <w:r>
         <w:object w:dxaOrig="9620" w:dyaOrig="8706">
-          <v:shape id="_x0000_i1031" type="#_x0000_t75" style="width:467.3pt;height:423pt" o:ole="">
+          <v:shape id="_x0000_i1033" type="#_x0000_t75" style="width:467.3pt;height:423pt" o:ole="">
             <v:imagedata r:id="rId24" o:title=""/>
           </v:shape>
-          <o:OLEObject Type="Embed" ProgID="Visio.Drawing.11" ShapeID="_x0000_i1031" DrawAspect="Content" ObjectID="_1336120060" r:id="rId25"/>
+          <o:OLEObject Type="Embed" ProgID="Visio.Drawing.11" ShapeID="_x0000_i1033" DrawAspect="Content" ObjectID="_1336120660" r:id="rId25"/>
         </w:object>
       </w:r>
     </w:p>
@@ -1104,10 +1213,10 @@
       </w:pPr>
       <w:r>
         <w:object w:dxaOrig="4463" w:dyaOrig="2074">
-          <v:shape id="_x0000_i1032" type="#_x0000_t75" style="width:222.9pt;height:103.85pt" o:ole="">
+          <v:shape id="_x0000_i1034" type="#_x0000_t75" style="width:222.9pt;height:103.85pt" o:ole="">
             <v:imagedata r:id="rId26" o:title=""/>
           </v:shape>
-          <o:OLEObject Type="Embed" ProgID="Visio.Drawing.11" ShapeID="_x0000_i1032" DrawAspect="Content" ObjectID="_1336120061" r:id="rId27"/>
+          <o:OLEObject Type="Embed" ProgID="Visio.Drawing.11" ShapeID="_x0000_i1034" DrawAspect="Content" ObjectID="_1336120661" r:id="rId27"/>
         </w:object>
       </w:r>
     </w:p>
@@ -1122,7 +1231,7 @@
           <w:rFonts w:ascii="Times New Roman" w:hAnsi="Times New Roman" w:cs="Times New Roman"/>
         </w:rPr>
       </w:pPr>
-      <w:bookmarkStart w:id="3" w:name="_Toc262376401"/>
+      <w:bookmarkStart w:id="3" w:name="_Toc262378802"/>
       <w:r>
         <w:lastRenderedPageBreak/>
         <w:t>Xét yêu c</w:t>
@@ -1144,7 +1253,7 @@
           <v:shape id="_x0000_i1035" type="#_x0000_t75" style="width:468pt;height:492.25pt" o:ole="">
             <v:imagedata r:id="rId28" o:title=""/>
           </v:shape>
-          <o:OLEObject Type="Embed" ProgID="Visio.Drawing.11" ShapeID="_x0000_i1035" DrawAspect="Content" ObjectID="_1336120062" r:id="rId29"/>
+          <o:OLEObject Type="Embed" ProgID="Visio.Drawing.11" ShapeID="_x0000_i1035" DrawAspect="Content" ObjectID="_1336120662" r:id="rId29"/>
         </w:object>
       </w:r>
     </w:p>
@@ -1159,6 +1268,7 @@
           <w:rFonts w:ascii="Times New Roman" w:hAnsi="Times New Roman" w:cs="Times New Roman"/>
         </w:rPr>
       </w:pPr>
+      <w:bookmarkStart w:id="4" w:name="_Toc262378803"/>
       <w:r>
         <w:lastRenderedPageBreak/>
         <w:t>Xét yêu c</w:t>
@@ -1169,7 +1279,10 @@
         </w:rPr>
         <w:t>ầu 5 – Cấp nhiên liệu cho xe</w:t>
       </w:r>
-    </w:p>
+      <w:bookmarkEnd w:id="4"/>
+    </w:p>
+    <w:bookmarkStart w:id="5" w:name="OLE_LINK1"/>
+    <w:bookmarkStart w:id="6" w:name="OLE_LINK2"/>
     <w:p>
       <w:pPr>
         <w:ind w:left="720"/>
@@ -1179,9 +1292,11 @@
           <v:shape id="_x0000_i1036" type="#_x0000_t75" style="width:468pt;height:566.3pt" o:ole="">
             <v:imagedata r:id="rId30" o:title=""/>
           </v:shape>
-          <o:OLEObject Type="Embed" ProgID="Visio.Drawing.11" ShapeID="_x0000_i1036" DrawAspect="Content" ObjectID="_1336120063" r:id="rId31"/>
+          <o:OLEObject Type="Embed" ProgID="Visio.Drawing.11" ShapeID="_x0000_i1036" DrawAspect="Content" ObjectID="_1336120663" r:id="rId31"/>
         </w:object>
       </w:r>
+      <w:bookmarkEnd w:id="5"/>
+      <w:bookmarkEnd w:id="6"/>
     </w:p>
     <w:sectPr>
       <w:headerReference w:type="default" r:id="rId32"/>
@@ -1241,7 +1356,7 @@
             <w:rPr>
               <w:noProof/>
             </w:rPr>
-            <w:t>8</w:t>
+            <w:t>3</w:t>
           </w:r>
         </w:fldSimple>
       </w:p>

</xml_diff>